<commit_message>
Solution for the assignment
</commit_message>
<xml_diff>
--- a/2022_CodingTestNET.docx
+++ b/2022_CodingTestNET.docx
@@ -3904,62 +3904,57 @@
       <w:pPr>
         <w:spacing w:after="0"/>
       </w:pPr>
+      <w:proofErr w:type="gramStart"/>
       <w:r>
         <w:lastRenderedPageBreak/>
+        <w:t>static</w:t>
+      </w:r>
+      <w:proofErr w:type="gramEnd"/>
+      <w:r>
+        <w:t xml:space="preserve"> </w:t>
+      </w:r>
+      <w:proofErr w:type="spellStart"/>
+      <w:r>
+        <w:t>int</w:t>
+      </w:r>
+      <w:proofErr w:type="spellEnd"/>
+      <w:r>
+        <w:t xml:space="preserve"> </w:t>
+      </w:r>
+      <w:proofErr w:type="spellStart"/>
+      <w:r>
+        <w:t>CompareCustomers</w:t>
+      </w:r>
+      <w:proofErr w:type="spellEnd"/>
+      <w:r>
+        <w:t>(string lastName1, string firstName1, string lastName2, string firstName2)</w:t>
+      </w:r>
+    </w:p>
+    <w:p>
+      <w:pPr>
+        <w:spacing w:after="0"/>
+      </w:pPr>
+      <w:r>
+        <w:t>{</w:t>
+      </w:r>
+    </w:p>
+    <w:p>
+      <w:pPr>
+        <w:spacing w:after="0"/>
+      </w:pPr>
+      <w:r>
         <w:t xml:space="preserve">    </w:t>
       </w:r>
-      <w:proofErr w:type="gramStart"/>
-      <w:r>
-        <w:t>static</w:t>
-      </w:r>
-      <w:proofErr w:type="gramEnd"/>
+      <w:proofErr w:type="spellStart"/>
+      <w:r>
+        <w:t>int</w:t>
+      </w:r>
+      <w:proofErr w:type="spellEnd"/>
       <w:r>
         <w:t xml:space="preserve"> </w:t>
       </w:r>
       <w:proofErr w:type="spellStart"/>
       <w:r>
-        <w:t>int</w:t>
-      </w:r>
-      <w:proofErr w:type="spellEnd"/>
-      <w:r>
-        <w:t xml:space="preserve"> </w:t>
-      </w:r>
-      <w:proofErr w:type="spellStart"/>
-      <w:r>
-        <w:t>CompareCustomers</w:t>
-      </w:r>
-      <w:proofErr w:type="spellEnd"/>
-      <w:r>
-        <w:t>(string lastName1, string firstName1, string lastName2, string firstName2)</w:t>
-      </w:r>
-    </w:p>
-    <w:p>
-      <w:pPr>
-        <w:spacing w:after="0"/>
-      </w:pPr>
-      <w:r>
-        <w:t xml:space="preserve">    {</w:t>
-      </w:r>
-    </w:p>
-    <w:p>
-      <w:pPr>
-        <w:spacing w:after="0"/>
-      </w:pPr>
-      <w:r>
-        <w:t xml:space="preserve">        </w:t>
-      </w:r>
-      <w:proofErr w:type="spellStart"/>
-      <w:proofErr w:type="gramStart"/>
-      <w:r>
-        <w:t>int</w:t>
-      </w:r>
-      <w:proofErr w:type="spellEnd"/>
-      <w:proofErr w:type="gramEnd"/>
-      <w:r>
-        <w:t xml:space="preserve"> </w:t>
-      </w:r>
-      <w:proofErr w:type="spellStart"/>
-      <w:r>
         <w:t>lastNameComparison</w:t>
       </w:r>
       <w:proofErr w:type="spellEnd"/>
@@ -3972,551 +3967,536 @@
       </w:r>
       <w:proofErr w:type="spellEnd"/>
       <w:r>
-        <w:t xml:space="preserve">(lastName1, lastName2, </w:t>
-      </w:r>
-      <w:proofErr w:type="spellStart"/>
-      <w:r>
-        <w:t>StringComparison.OrdinalIgnoreCase</w:t>
-      </w:r>
-      <w:proofErr w:type="spellEnd"/>
-      <w:r>
-        <w:t>);</w:t>
-      </w:r>
-    </w:p>
-    <w:p>
-      <w:pPr>
-        <w:spacing w:after="0"/>
-      </w:pPr>
-      <w:r>
-        <w:t xml:space="preserve">        </w:t>
-      </w:r>
-      <w:proofErr w:type="gramStart"/>
-      <w:r>
-        <w:t>if</w:t>
-      </w:r>
-      <w:proofErr w:type="gramEnd"/>
-      <w:r>
-        <w:t xml:space="preserve"> (</w:t>
-      </w:r>
-      <w:proofErr w:type="spellStart"/>
-      <w:r>
-        <w:t>lastNameComparison</w:t>
-      </w:r>
-      <w:proofErr w:type="spellEnd"/>
-      <w:r>
-        <w:t xml:space="preserve"> != 0)</w:t>
-      </w:r>
-    </w:p>
-    <w:p>
-      <w:pPr>
-        <w:spacing w:after="0"/>
-      </w:pPr>
-      <w:r>
-        <w:t xml:space="preserve">            </w:t>
-      </w:r>
-      <w:proofErr w:type="gramStart"/>
-      <w:r>
-        <w:t>return</w:t>
-      </w:r>
-      <w:proofErr w:type="gramEnd"/>
-      <w:r>
-        <w:t xml:space="preserve"> </w:t>
-      </w:r>
-      <w:proofErr w:type="spellStart"/>
-      <w:r>
-        <w:t>lastNameComparison</w:t>
-      </w:r>
-      <w:proofErr w:type="spellEnd"/>
-      <w:r>
-        <w:t>;</w:t>
-      </w:r>
-    </w:p>
-    <w:p>
-      <w:pPr>
-        <w:spacing w:after="0"/>
-      </w:pPr>
-    </w:p>
-    <w:p>
-      <w:pPr>
-        <w:spacing w:after="0"/>
-      </w:pPr>
-      <w:r>
-        <w:t xml:space="preserve">        </w:t>
-      </w:r>
-      <w:proofErr w:type="gramStart"/>
-      <w:r>
-        <w:t>return</w:t>
-      </w:r>
-      <w:proofErr w:type="gramEnd"/>
-      <w:r>
-        <w:t xml:space="preserve"> </w:t>
-      </w:r>
-      <w:proofErr w:type="spellStart"/>
-      <w:r>
-        <w:t>string.Compare</w:t>
-      </w:r>
-      <w:proofErr w:type="spellEnd"/>
-      <w:r>
-        <w:t xml:space="preserve">(firstName1, firstName2, </w:t>
-      </w:r>
-      <w:proofErr w:type="spellStart"/>
-      <w:r>
-        <w:t>StringComparison.OrdinalIgnoreCase</w:t>
-      </w:r>
-      <w:proofErr w:type="spellEnd"/>
-      <w:r>
-        <w:t>);</w:t>
-      </w:r>
-    </w:p>
-    <w:p>
-      <w:pPr>
-        <w:spacing w:after="0"/>
-      </w:pPr>
-      <w:r>
-        <w:t xml:space="preserve">    }</w:t>
-      </w:r>
-    </w:p>
-    <w:p>
-      <w:pPr>
-        <w:spacing w:after="0"/>
-      </w:pPr>
-    </w:p>
-    <w:p>
-      <w:pPr>
-        <w:spacing w:after="0"/>
-      </w:pPr>
-      <w:r>
-        <w:t xml:space="preserve">    </w:t>
-      </w:r>
-      <w:proofErr w:type="gramStart"/>
-      <w:r>
-        <w:t>static</w:t>
-      </w:r>
-      <w:proofErr w:type="gramEnd"/>
-      <w:r>
-        <w:t xml:space="preserve"> void </w:t>
-      </w:r>
-      <w:proofErr w:type="spellStart"/>
-      <w:r>
-        <w:t>ShiftCustomersRight</w:t>
-      </w:r>
-      <w:proofErr w:type="spellEnd"/>
-      <w:r>
-        <w:t>(</w:t>
-      </w:r>
-      <w:proofErr w:type="spellStart"/>
-      <w:r>
-        <w:t>int</w:t>
-      </w:r>
-      <w:proofErr w:type="spellEnd"/>
-      <w:r>
-        <w:t xml:space="preserve"> </w:t>
-      </w:r>
-      <w:proofErr w:type="spellStart"/>
-      <w:r>
-        <w:t>startIndex</w:t>
-      </w:r>
-      <w:proofErr w:type="spellEnd"/>
-      <w:r>
-        <w:t>)</w:t>
-      </w:r>
-    </w:p>
-    <w:p>
-      <w:pPr>
-        <w:spacing w:after="0"/>
-      </w:pPr>
-      <w:r>
-        <w:t xml:space="preserve">    {</w:t>
-      </w:r>
-    </w:p>
-    <w:p>
-      <w:pPr>
-        <w:spacing w:after="0"/>
-      </w:pPr>
-      <w:r>
-        <w:t xml:space="preserve">        </w:t>
-      </w:r>
-      <w:proofErr w:type="gramStart"/>
-      <w:r>
-        <w:t>for</w:t>
-      </w:r>
-      <w:proofErr w:type="gramEnd"/>
-      <w:r>
-        <w:t xml:space="preserve"> (</w:t>
-      </w:r>
-      <w:proofErr w:type="spellStart"/>
-      <w:r>
-        <w:t>int</w:t>
-      </w:r>
-      <w:proofErr w:type="spellEnd"/>
-      <w:r>
-        <w:t xml:space="preserve"> </w:t>
-      </w:r>
-      <w:proofErr w:type="spellStart"/>
-      <w:r>
-        <w:t>i</w:t>
-      </w:r>
-      <w:proofErr w:type="spellEnd"/>
-      <w:r>
-        <w:t xml:space="preserve"> = </w:t>
-      </w:r>
-      <w:proofErr w:type="spellStart"/>
-      <w:r>
-        <w:t>customerCount</w:t>
-      </w:r>
-      <w:proofErr w:type="spellEnd"/>
-      <w:r>
-        <w:t xml:space="preserve"> - 1; </w:t>
-      </w:r>
-      <w:proofErr w:type="spellStart"/>
-      <w:r>
-        <w:t>i</w:t>
-      </w:r>
-      <w:proofErr w:type="spellEnd"/>
-      <w:r>
-        <w:t xml:space="preserve"> &gt;= </w:t>
-      </w:r>
-      <w:proofErr w:type="spellStart"/>
-      <w:r>
-        <w:t>startIndex</w:t>
-      </w:r>
-      <w:proofErr w:type="spellEnd"/>
-      <w:r>
-        <w:t xml:space="preserve">; </w:t>
-      </w:r>
-      <w:proofErr w:type="spellStart"/>
-      <w:r>
-        <w:t>i</w:t>
-      </w:r>
-      <w:proofErr w:type="spellEnd"/>
-      <w:r>
-        <w:t>--)</w:t>
-      </w:r>
-    </w:p>
-    <w:p>
-      <w:pPr>
-        <w:spacing w:after="0"/>
-      </w:pPr>
-      <w:r>
-        <w:t xml:space="preserve">        {</w:t>
-      </w:r>
-    </w:p>
-    <w:p>
-      <w:pPr>
-        <w:spacing w:after="0"/>
-      </w:pPr>
-      <w:r>
-        <w:t xml:space="preserve">            </w:t>
-      </w:r>
-      <w:proofErr w:type="spellStart"/>
-      <w:proofErr w:type="gramStart"/>
-      <w:r>
-        <w:t>firstNames</w:t>
-      </w:r>
-      <w:proofErr w:type="spellEnd"/>
-      <w:r>
-        <w:t>[</w:t>
-      </w:r>
-      <w:proofErr w:type="spellStart"/>
-      <w:proofErr w:type="gramEnd"/>
-      <w:r>
-        <w:t>i</w:t>
-      </w:r>
-      <w:proofErr w:type="spellEnd"/>
-      <w:r>
-        <w:t xml:space="preserve"> + 1] = </w:t>
-      </w:r>
-      <w:proofErr w:type="spellStart"/>
-      <w:r>
-        <w:t>firstNames</w:t>
-      </w:r>
-      <w:proofErr w:type="spellEnd"/>
-      <w:r>
-        <w:t>[</w:t>
-      </w:r>
-      <w:proofErr w:type="spellStart"/>
-      <w:r>
-        <w:t>i</w:t>
-      </w:r>
-      <w:proofErr w:type="spellEnd"/>
-      <w:r>
-        <w:t>];</w:t>
-      </w:r>
-    </w:p>
-    <w:p>
-      <w:pPr>
-        <w:spacing w:after="0"/>
-      </w:pPr>
-      <w:r>
-        <w:t xml:space="preserve">            </w:t>
-      </w:r>
-      <w:proofErr w:type="spellStart"/>
-      <w:proofErr w:type="gramStart"/>
-      <w:r>
-        <w:t>lastNames</w:t>
-      </w:r>
-      <w:proofErr w:type="spellEnd"/>
-      <w:r>
-        <w:t>[</w:t>
-      </w:r>
-      <w:proofErr w:type="spellStart"/>
-      <w:proofErr w:type="gramEnd"/>
-      <w:r>
-        <w:t>i</w:t>
-      </w:r>
-      <w:proofErr w:type="spellEnd"/>
-      <w:r>
-        <w:t xml:space="preserve"> + 1] = </w:t>
-      </w:r>
-      <w:proofErr w:type="spellStart"/>
-      <w:r>
-        <w:t>lastNames</w:t>
-      </w:r>
-      <w:proofErr w:type="spellEnd"/>
-      <w:r>
-        <w:t>[</w:t>
-      </w:r>
-      <w:proofErr w:type="spellStart"/>
-      <w:r>
-        <w:t>i</w:t>
-      </w:r>
-      <w:proofErr w:type="spellEnd"/>
-      <w:r>
-        <w:t>];</w:t>
-      </w:r>
-    </w:p>
-    <w:p>
-      <w:pPr>
-        <w:spacing w:after="0"/>
-      </w:pPr>
-      <w:r>
-        <w:t xml:space="preserve">            </w:t>
-      </w:r>
-      <w:proofErr w:type="gramStart"/>
-      <w:r>
-        <w:t>ids[</w:t>
-      </w:r>
-      <w:proofErr w:type="spellStart"/>
-      <w:proofErr w:type="gramEnd"/>
-      <w:r>
-        <w:t>i</w:t>
-      </w:r>
-      <w:proofErr w:type="spellEnd"/>
-      <w:r>
-        <w:t xml:space="preserve"> + 1] = ids[</w:t>
-      </w:r>
-      <w:proofErr w:type="spellStart"/>
-      <w:r>
-        <w:t>i</w:t>
-      </w:r>
-      <w:proofErr w:type="spellEnd"/>
-      <w:r>
-        <w:t>];</w:t>
-      </w:r>
-    </w:p>
-    <w:p>
-      <w:pPr>
-        <w:spacing w:after="0"/>
-      </w:pPr>
-      <w:r>
-        <w:t xml:space="preserve">        }</w:t>
-      </w:r>
-    </w:p>
-    <w:p>
-      <w:pPr>
-        <w:spacing w:after="0"/>
-      </w:pPr>
-      <w:r>
-        <w:t xml:space="preserve">    }</w:t>
-      </w:r>
-    </w:p>
-    <w:p>
-      <w:pPr>
-        <w:spacing w:after="0"/>
-      </w:pPr>
-    </w:p>
-    <w:p>
-      <w:pPr>
-        <w:spacing w:after="0"/>
-      </w:pPr>
-      <w:r>
-        <w:t xml:space="preserve">    </w:t>
-      </w:r>
-      <w:proofErr w:type="gramStart"/>
-      <w:r>
-        <w:t>static</w:t>
-      </w:r>
-      <w:proofErr w:type="gramEnd"/>
-      <w:r>
-        <w:t xml:space="preserve"> void </w:t>
-      </w:r>
-      <w:proofErr w:type="spellStart"/>
-      <w:r>
-        <w:t>GetCustomers</w:t>
-      </w:r>
-      <w:proofErr w:type="spellEnd"/>
-      <w:r>
-        <w:t>()</w:t>
-      </w:r>
-    </w:p>
-    <w:p>
-      <w:pPr>
-        <w:spacing w:after="0"/>
-      </w:pPr>
-      <w:r>
-        <w:t xml:space="preserve">    {</w:t>
-      </w:r>
-    </w:p>
-    <w:p>
-      <w:pPr>
-        <w:spacing w:after="0"/>
-      </w:pPr>
-      <w:r>
-        <w:t xml:space="preserve">        </w:t>
-      </w:r>
-      <w:proofErr w:type="gramStart"/>
-      <w:r>
-        <w:t>for</w:t>
-      </w:r>
-      <w:proofErr w:type="gramEnd"/>
-      <w:r>
-        <w:t xml:space="preserve"> (</w:t>
-      </w:r>
-      <w:proofErr w:type="spellStart"/>
-      <w:r>
-        <w:t>int</w:t>
-      </w:r>
-      <w:proofErr w:type="spellEnd"/>
-      <w:r>
-        <w:t xml:space="preserve"> </w:t>
-      </w:r>
-      <w:proofErr w:type="spellStart"/>
-      <w:r>
-        <w:t>i</w:t>
-      </w:r>
-      <w:proofErr w:type="spellEnd"/>
-      <w:r>
-        <w:t xml:space="preserve"> = 0; </w:t>
-      </w:r>
-      <w:proofErr w:type="spellStart"/>
-      <w:r>
-        <w:t>i</w:t>
-      </w:r>
-      <w:proofErr w:type="spellEnd"/>
-      <w:r>
-        <w:t xml:space="preserve"> &lt; </w:t>
-      </w:r>
-      <w:proofErr w:type="spellStart"/>
-      <w:r>
-        <w:t>customerCount</w:t>
-      </w:r>
-      <w:proofErr w:type="spellEnd"/>
-      <w:r>
-        <w:t xml:space="preserve">; </w:t>
-      </w:r>
-      <w:proofErr w:type="spellStart"/>
-      <w:r>
-        <w:t>i</w:t>
-      </w:r>
-      <w:proofErr w:type="spellEnd"/>
-      <w:r>
-        <w:t>++)</w:t>
-      </w:r>
-    </w:p>
-    <w:p>
-      <w:pPr>
-        <w:spacing w:after="0"/>
-      </w:pPr>
-      <w:r>
-        <w:t xml:space="preserve">        {</w:t>
-      </w:r>
-    </w:p>
-    <w:p>
-      <w:pPr>
-        <w:spacing w:after="0"/>
-      </w:pPr>
-      <w:r>
-        <w:t xml:space="preserve">            </w:t>
-      </w:r>
-      <w:proofErr w:type="spellStart"/>
-      <w:proofErr w:type="gramStart"/>
-      <w:r>
-        <w:t>Console.WriteLine</w:t>
-      </w:r>
-      <w:proofErr w:type="spellEnd"/>
-      <w:r>
-        <w:t>(</w:t>
-      </w:r>
-      <w:proofErr w:type="gramEnd"/>
-      <w:r>
-        <w:t>"{</w:t>
-      </w:r>
-      <w:proofErr w:type="spellStart"/>
-      <w:r>
-        <w:t>firstNames</w:t>
-      </w:r>
-      <w:proofErr w:type="spellEnd"/>
-      <w:r>
-        <w:t>[</w:t>
-      </w:r>
-      <w:proofErr w:type="spellStart"/>
-      <w:r>
-        <w:t>i</w:t>
-      </w:r>
-      <w:proofErr w:type="spellEnd"/>
-      <w:r>
-        <w:t>]} {</w:t>
-      </w:r>
-      <w:proofErr w:type="spellStart"/>
-      <w:r>
-        <w:t>lastNames</w:t>
-      </w:r>
-      <w:proofErr w:type="spellEnd"/>
-      <w:r>
-        <w:t>[</w:t>
-      </w:r>
-      <w:proofErr w:type="spellStart"/>
-      <w:r>
-        <w:t>i</w:t>
-      </w:r>
-      <w:proofErr w:type="spellEnd"/>
-      <w:r>
-        <w:t>]} (ID: {ids[</w:t>
-      </w:r>
-      <w:proofErr w:type="spellStart"/>
-      <w:r>
-        <w:t>i</w:t>
-      </w:r>
-      <w:proofErr w:type="spellEnd"/>
-      <w:r>
-        <w:t>]})");</w:t>
-      </w:r>
-    </w:p>
-    <w:p>
-      <w:pPr>
-        <w:spacing w:after="0"/>
-      </w:pPr>
-      <w:r>
-        <w:t xml:space="preserve">        }</w:t>
-      </w:r>
-    </w:p>
-    <w:p>
-      <w:pPr>
-        <w:spacing w:after="0"/>
-      </w:pPr>
-      <w:r>
-        <w:t xml:space="preserve">    }</w:t>
-      </w:r>
-    </w:p>
-    <w:p>
-      <w:pPr>
-        <w:spacing w:after="0"/>
-      </w:pPr>
-      <w:r>
-        <w:t>}</w:t>
+        <w:t>(lastNam</w:t>
+      </w:r>
+      <w:r>
+        <w:t xml:space="preserve">e1, lastName2, true); </w:t>
       </w:r>
       <w:bookmarkStart w:id="0" w:name="_GoBack"/>
       <w:bookmarkEnd w:id="0"/>
+    </w:p>
+    <w:p>
+      <w:pPr>
+        <w:spacing w:after="0"/>
+      </w:pPr>
+      <w:r>
+        <w:t xml:space="preserve">    </w:t>
+      </w:r>
+      <w:proofErr w:type="gramStart"/>
+      <w:r>
+        <w:t>if</w:t>
+      </w:r>
+      <w:proofErr w:type="gramEnd"/>
+      <w:r>
+        <w:t xml:space="preserve"> (</w:t>
+      </w:r>
+      <w:proofErr w:type="spellStart"/>
+      <w:r>
+        <w:t>lastNameComparison</w:t>
+      </w:r>
+      <w:proofErr w:type="spellEnd"/>
+      <w:r>
+        <w:t xml:space="preserve"> != 0)</w:t>
+      </w:r>
+    </w:p>
+    <w:p>
+      <w:pPr>
+        <w:spacing w:after="0"/>
+      </w:pPr>
+      <w:r>
+        <w:t xml:space="preserve">        </w:t>
+      </w:r>
+      <w:proofErr w:type="gramStart"/>
+      <w:r>
+        <w:t>return</w:t>
+      </w:r>
+      <w:proofErr w:type="gramEnd"/>
+      <w:r>
+        <w:t xml:space="preserve"> </w:t>
+      </w:r>
+      <w:proofErr w:type="spellStart"/>
+      <w:r>
+        <w:t>lastNameComparison</w:t>
+      </w:r>
+      <w:proofErr w:type="spellEnd"/>
+      <w:r>
+        <w:t>;</w:t>
+      </w:r>
+    </w:p>
+    <w:p>
+      <w:pPr>
+        <w:spacing w:after="0"/>
+      </w:pPr>
+    </w:p>
+    <w:p>
+      <w:pPr>
+        <w:spacing w:after="0"/>
+      </w:pPr>
+      <w:r>
+        <w:t xml:space="preserve">    </w:t>
+      </w:r>
+      <w:proofErr w:type="gramStart"/>
+      <w:r>
+        <w:t>return</w:t>
+      </w:r>
+      <w:proofErr w:type="gramEnd"/>
+      <w:r>
+        <w:t xml:space="preserve"> </w:t>
+      </w:r>
+      <w:proofErr w:type="spellStart"/>
+      <w:r>
+        <w:t>string.Compare</w:t>
+      </w:r>
+      <w:proofErr w:type="spellEnd"/>
+      <w:r>
+        <w:t>(firstName</w:t>
+      </w:r>
+      <w:r>
+        <w:t xml:space="preserve">1, firstName2, true); </w:t>
+      </w:r>
+    </w:p>
+    <w:p>
+      <w:pPr>
+        <w:spacing w:after="0"/>
+      </w:pPr>
+      <w:r>
+        <w:t>}</w:t>
+      </w:r>
+    </w:p>
+    <w:p>
+      <w:pPr>
+        <w:spacing w:after="0"/>
+      </w:pPr>
+      <w:r>
+        <w:t xml:space="preserve">    </w:t>
+      </w:r>
+      <w:proofErr w:type="gramStart"/>
+      <w:r>
+        <w:t>static</w:t>
+      </w:r>
+      <w:proofErr w:type="gramEnd"/>
+      <w:r>
+        <w:t xml:space="preserve"> void </w:t>
+      </w:r>
+      <w:proofErr w:type="spellStart"/>
+      <w:r>
+        <w:t>ShiftCustomersRight</w:t>
+      </w:r>
+      <w:proofErr w:type="spellEnd"/>
+      <w:r>
+        <w:t>(</w:t>
+      </w:r>
+      <w:proofErr w:type="spellStart"/>
+      <w:r>
+        <w:t>int</w:t>
+      </w:r>
+      <w:proofErr w:type="spellEnd"/>
+      <w:r>
+        <w:t xml:space="preserve"> </w:t>
+      </w:r>
+      <w:proofErr w:type="spellStart"/>
+      <w:r>
+        <w:t>startIndex</w:t>
+      </w:r>
+      <w:proofErr w:type="spellEnd"/>
+      <w:r>
+        <w:t>)</w:t>
+      </w:r>
+    </w:p>
+    <w:p>
+      <w:pPr>
+        <w:spacing w:after="0"/>
+      </w:pPr>
+      <w:r>
+        <w:t xml:space="preserve">    {</w:t>
+      </w:r>
+    </w:p>
+    <w:p>
+      <w:pPr>
+        <w:spacing w:after="0"/>
+      </w:pPr>
+      <w:r>
+        <w:t xml:space="preserve">        </w:t>
+      </w:r>
+      <w:proofErr w:type="gramStart"/>
+      <w:r>
+        <w:t>for</w:t>
+      </w:r>
+      <w:proofErr w:type="gramEnd"/>
+      <w:r>
+        <w:t xml:space="preserve"> (</w:t>
+      </w:r>
+      <w:proofErr w:type="spellStart"/>
+      <w:r>
+        <w:t>int</w:t>
+      </w:r>
+      <w:proofErr w:type="spellEnd"/>
+      <w:r>
+        <w:t xml:space="preserve"> </w:t>
+      </w:r>
+      <w:proofErr w:type="spellStart"/>
+      <w:r>
+        <w:t>i</w:t>
+      </w:r>
+      <w:proofErr w:type="spellEnd"/>
+      <w:r>
+        <w:t xml:space="preserve"> = </w:t>
+      </w:r>
+      <w:proofErr w:type="spellStart"/>
+      <w:r>
+        <w:t>customerCount</w:t>
+      </w:r>
+      <w:proofErr w:type="spellEnd"/>
+      <w:r>
+        <w:t xml:space="preserve"> - 1; </w:t>
+      </w:r>
+      <w:proofErr w:type="spellStart"/>
+      <w:r>
+        <w:t>i</w:t>
+      </w:r>
+      <w:proofErr w:type="spellEnd"/>
+      <w:r>
+        <w:t xml:space="preserve"> &gt;= </w:t>
+      </w:r>
+      <w:proofErr w:type="spellStart"/>
+      <w:r>
+        <w:t>startIndex</w:t>
+      </w:r>
+      <w:proofErr w:type="spellEnd"/>
+      <w:r>
+        <w:t xml:space="preserve">; </w:t>
+      </w:r>
+      <w:proofErr w:type="spellStart"/>
+      <w:r>
+        <w:t>i</w:t>
+      </w:r>
+      <w:proofErr w:type="spellEnd"/>
+      <w:r>
+        <w:t>--)</w:t>
+      </w:r>
+    </w:p>
+    <w:p>
+      <w:pPr>
+        <w:spacing w:after="0"/>
+      </w:pPr>
+      <w:r>
+        <w:t xml:space="preserve">        {</w:t>
+      </w:r>
+    </w:p>
+    <w:p>
+      <w:pPr>
+        <w:spacing w:after="0"/>
+      </w:pPr>
+      <w:r>
+        <w:t xml:space="preserve">            </w:t>
+      </w:r>
+      <w:proofErr w:type="spellStart"/>
+      <w:proofErr w:type="gramStart"/>
+      <w:r>
+        <w:t>firstNames</w:t>
+      </w:r>
+      <w:proofErr w:type="spellEnd"/>
+      <w:r>
+        <w:t>[</w:t>
+      </w:r>
+      <w:proofErr w:type="spellStart"/>
+      <w:proofErr w:type="gramEnd"/>
+      <w:r>
+        <w:t>i</w:t>
+      </w:r>
+      <w:proofErr w:type="spellEnd"/>
+      <w:r>
+        <w:t xml:space="preserve"> + 1] = </w:t>
+      </w:r>
+      <w:proofErr w:type="spellStart"/>
+      <w:r>
+        <w:t>firstNames</w:t>
+      </w:r>
+      <w:proofErr w:type="spellEnd"/>
+      <w:r>
+        <w:t>[</w:t>
+      </w:r>
+      <w:proofErr w:type="spellStart"/>
+      <w:r>
+        <w:t>i</w:t>
+      </w:r>
+      <w:proofErr w:type="spellEnd"/>
+      <w:r>
+        <w:t>];</w:t>
+      </w:r>
+    </w:p>
+    <w:p>
+      <w:pPr>
+        <w:spacing w:after="0"/>
+      </w:pPr>
+      <w:r>
+        <w:t xml:space="preserve">            </w:t>
+      </w:r>
+      <w:proofErr w:type="spellStart"/>
+      <w:proofErr w:type="gramStart"/>
+      <w:r>
+        <w:t>lastNames</w:t>
+      </w:r>
+      <w:proofErr w:type="spellEnd"/>
+      <w:r>
+        <w:t>[</w:t>
+      </w:r>
+      <w:proofErr w:type="spellStart"/>
+      <w:proofErr w:type="gramEnd"/>
+      <w:r>
+        <w:t>i</w:t>
+      </w:r>
+      <w:proofErr w:type="spellEnd"/>
+      <w:r>
+        <w:t xml:space="preserve"> + 1] = </w:t>
+      </w:r>
+      <w:proofErr w:type="spellStart"/>
+      <w:r>
+        <w:t>lastNames</w:t>
+      </w:r>
+      <w:proofErr w:type="spellEnd"/>
+      <w:r>
+        <w:t>[</w:t>
+      </w:r>
+      <w:proofErr w:type="spellStart"/>
+      <w:r>
+        <w:t>i</w:t>
+      </w:r>
+      <w:proofErr w:type="spellEnd"/>
+      <w:r>
+        <w:t>];</w:t>
+      </w:r>
+    </w:p>
+    <w:p>
+      <w:pPr>
+        <w:spacing w:after="0"/>
+      </w:pPr>
+      <w:r>
+        <w:t xml:space="preserve">            </w:t>
+      </w:r>
+      <w:proofErr w:type="gramStart"/>
+      <w:r>
+        <w:t>ids[</w:t>
+      </w:r>
+      <w:proofErr w:type="spellStart"/>
+      <w:proofErr w:type="gramEnd"/>
+      <w:r>
+        <w:t>i</w:t>
+      </w:r>
+      <w:proofErr w:type="spellEnd"/>
+      <w:r>
+        <w:t xml:space="preserve"> + 1] = ids[</w:t>
+      </w:r>
+      <w:proofErr w:type="spellStart"/>
+      <w:r>
+        <w:t>i</w:t>
+      </w:r>
+      <w:proofErr w:type="spellEnd"/>
+      <w:r>
+        <w:t>];</w:t>
+      </w:r>
+    </w:p>
+    <w:p>
+      <w:pPr>
+        <w:spacing w:after="0"/>
+      </w:pPr>
+      <w:r>
+        <w:t xml:space="preserve">        }</w:t>
+      </w:r>
+    </w:p>
+    <w:p>
+      <w:pPr>
+        <w:spacing w:after="0"/>
+      </w:pPr>
+      <w:r>
+        <w:t xml:space="preserve">    }</w:t>
+      </w:r>
+    </w:p>
+    <w:p>
+      <w:pPr>
+        <w:spacing w:after="0"/>
+      </w:pPr>
+    </w:p>
+    <w:p>
+      <w:pPr>
+        <w:spacing w:after="0"/>
+      </w:pPr>
+      <w:r>
+        <w:t xml:space="preserve">    </w:t>
+      </w:r>
+      <w:proofErr w:type="gramStart"/>
+      <w:r>
+        <w:t>static</w:t>
+      </w:r>
+      <w:proofErr w:type="gramEnd"/>
+      <w:r>
+        <w:t xml:space="preserve"> void </w:t>
+      </w:r>
+      <w:proofErr w:type="spellStart"/>
+      <w:r>
+        <w:t>GetCustomers</w:t>
+      </w:r>
+      <w:proofErr w:type="spellEnd"/>
+      <w:r>
+        <w:t>()</w:t>
+      </w:r>
+    </w:p>
+    <w:p>
+      <w:pPr>
+        <w:spacing w:after="0"/>
+      </w:pPr>
+      <w:r>
+        <w:t xml:space="preserve">    {</w:t>
+      </w:r>
+    </w:p>
+    <w:p>
+      <w:pPr>
+        <w:spacing w:after="0"/>
+      </w:pPr>
+      <w:r>
+        <w:t xml:space="preserve">        </w:t>
+      </w:r>
+      <w:proofErr w:type="gramStart"/>
+      <w:r>
+        <w:t>for</w:t>
+      </w:r>
+      <w:proofErr w:type="gramEnd"/>
+      <w:r>
+        <w:t xml:space="preserve"> (</w:t>
+      </w:r>
+      <w:proofErr w:type="spellStart"/>
+      <w:r>
+        <w:t>int</w:t>
+      </w:r>
+      <w:proofErr w:type="spellEnd"/>
+      <w:r>
+        <w:t xml:space="preserve"> </w:t>
+      </w:r>
+      <w:proofErr w:type="spellStart"/>
+      <w:r>
+        <w:t>i</w:t>
+      </w:r>
+      <w:proofErr w:type="spellEnd"/>
+      <w:r>
+        <w:t xml:space="preserve"> = 0; </w:t>
+      </w:r>
+      <w:proofErr w:type="spellStart"/>
+      <w:r>
+        <w:t>i</w:t>
+      </w:r>
+      <w:proofErr w:type="spellEnd"/>
+      <w:r>
+        <w:t xml:space="preserve"> &lt; </w:t>
+      </w:r>
+      <w:proofErr w:type="spellStart"/>
+      <w:r>
+        <w:t>customerCount</w:t>
+      </w:r>
+      <w:proofErr w:type="spellEnd"/>
+      <w:r>
+        <w:t xml:space="preserve">; </w:t>
+      </w:r>
+      <w:proofErr w:type="spellStart"/>
+      <w:r>
+        <w:t>i</w:t>
+      </w:r>
+      <w:proofErr w:type="spellEnd"/>
+      <w:r>
+        <w:t>++)</w:t>
+      </w:r>
+    </w:p>
+    <w:p>
+      <w:pPr>
+        <w:spacing w:after="0"/>
+      </w:pPr>
+      <w:r>
+        <w:t xml:space="preserve">        {</w:t>
+      </w:r>
+    </w:p>
+    <w:p>
+      <w:pPr>
+        <w:spacing w:after="0"/>
+      </w:pPr>
+      <w:r>
+        <w:t xml:space="preserve">            </w:t>
+      </w:r>
+      <w:proofErr w:type="spellStart"/>
+      <w:proofErr w:type="gramStart"/>
+      <w:r>
+        <w:t>Console.WriteLine</w:t>
+      </w:r>
+      <w:proofErr w:type="spellEnd"/>
+      <w:r>
+        <w:t>(</w:t>
+      </w:r>
+      <w:proofErr w:type="gramEnd"/>
+      <w:r>
+        <w:t>"{</w:t>
+      </w:r>
+      <w:proofErr w:type="spellStart"/>
+      <w:r>
+        <w:t>firstNames</w:t>
+      </w:r>
+      <w:proofErr w:type="spellEnd"/>
+      <w:r>
+        <w:t>[</w:t>
+      </w:r>
+      <w:proofErr w:type="spellStart"/>
+      <w:r>
+        <w:t>i</w:t>
+      </w:r>
+      <w:proofErr w:type="spellEnd"/>
+      <w:r>
+        <w:t>]} {</w:t>
+      </w:r>
+      <w:proofErr w:type="spellStart"/>
+      <w:r>
+        <w:t>lastNames</w:t>
+      </w:r>
+      <w:proofErr w:type="spellEnd"/>
+      <w:r>
+        <w:t>[</w:t>
+      </w:r>
+      <w:proofErr w:type="spellStart"/>
+      <w:r>
+        <w:t>i</w:t>
+      </w:r>
+      <w:proofErr w:type="spellEnd"/>
+      <w:r>
+        <w:t>]} (ID: {ids[</w:t>
+      </w:r>
+      <w:proofErr w:type="spellStart"/>
+      <w:r>
+        <w:t>i</w:t>
+      </w:r>
+      <w:proofErr w:type="spellEnd"/>
+      <w:r>
+        <w:t>]})");</w:t>
+      </w:r>
+    </w:p>
+    <w:p>
+      <w:pPr>
+        <w:spacing w:after="0"/>
+      </w:pPr>
+      <w:r>
+        <w:t xml:space="preserve">        }</w:t>
+      </w:r>
+    </w:p>
+    <w:p>
+      <w:pPr>
+        <w:spacing w:after="0"/>
+      </w:pPr>
+      <w:r>
+        <w:t xml:space="preserve">    }</w:t>
+      </w:r>
+    </w:p>
+    <w:p>
+      <w:pPr>
+        <w:spacing w:after="0"/>
+      </w:pPr>
+      <w:r>
+        <w:t>}</w:t>
+      </w:r>
     </w:p>
     <w:sectPr>
       <w:headerReference w:type="even" r:id="rId7"/>

</xml_diff>